<commit_message>
corregi errors ortograficos y agregue una linea
</commit_message>
<xml_diff>
--- a/ComandosGit.docx
+++ b/ComandosGit.docx
@@ -268,16 +268,14 @@
         </w:rPr>
         <w:t xml:space="preserve"> nos va a subir nuestros archivos a nuestro repositorio local para tener un control o ser rastreados de cualquier cambio que </w:t>
       </w:r>
-      <w:proofErr w:type="gramStart"/>
-      <w:r>
-        <w:rPr>
-          <w:sz w:val="28"/>
-          <w:szCs w:val="28"/>
-          <w:lang w:val="es-ES"/>
-        </w:rPr>
-        <w:t>realicemos .</w:t>
-      </w:r>
-      <w:proofErr w:type="gramEnd"/>
+      <w:r>
+        <w:rPr>
+          <w:sz w:val="28"/>
+          <w:szCs w:val="28"/>
+          <w:lang w:val="es-ES"/>
+        </w:rPr>
+        <w:t>realicemos.</w:t>
+      </w:r>
     </w:p>
     <w:p>
       <w:pPr>
@@ -612,10 +610,19 @@
           <w:highlight w:val="cyan"/>
           <w:lang w:val="es-ES"/>
         </w:rPr>
-        <w:t xml:space="preserve"> de codigo</w:t>
-      </w:r>
-      <w:bookmarkStart w:id="0" w:name="_GoBack"/>
-      <w:bookmarkEnd w:id="0"/>
+        <w:t xml:space="preserve"> de </w:t>
+      </w:r>
+      <w:proofErr w:type="spellStart"/>
+      <w:r>
+        <w:rPr>
+          <w:sz w:val="28"/>
+          <w:szCs w:val="28"/>
+          <w:highlight w:val="cyan"/>
+          <w:lang w:val="es-ES"/>
+        </w:rPr>
+        <w:t>codigo</w:t>
+      </w:r>
+      <w:proofErr w:type="spellEnd"/>
     </w:p>
     <w:p>
       <w:pPr>
@@ -829,16 +836,14 @@
         </w:rPr>
         <w:t xml:space="preserve">eta o un proyecto en </w:t>
       </w:r>
-      <w:proofErr w:type="gramStart"/>
-      <w:r>
-        <w:rPr>
-          <w:sz w:val="28"/>
-          <w:szCs w:val="28"/>
-          <w:lang w:val="es-ES"/>
-        </w:rPr>
-        <w:t>nuestra pc</w:t>
-      </w:r>
-      <w:proofErr w:type="gramEnd"/>
+      <w:r>
+        <w:rPr>
+          <w:sz w:val="28"/>
+          <w:szCs w:val="28"/>
+          <w:lang w:val="es-ES"/>
+        </w:rPr>
+        <w:t>nuestro pc</w:t>
+      </w:r>
       <w:r>
         <w:rPr>
           <w:sz w:val="28"/>
@@ -1322,7 +1327,6 @@
           <w:lang w:val="es-ES"/>
         </w:rPr>
       </w:pPr>
-      <w:proofErr w:type="spellStart"/>
       <w:r>
         <w:rPr>
           <w:sz w:val="28"/>
@@ -1330,9 +1334,8 @@
           <w:highlight w:val="yellow"/>
           <w:lang w:val="es-ES"/>
         </w:rPr>
-        <w:t>Observacion</w:t>
-      </w:r>
-      <w:proofErr w:type="spellEnd"/>
+        <w:t>Observación</w:t>
+      </w:r>
       <w:r>
         <w:rPr>
           <w:sz w:val="28"/>
@@ -1536,6 +1539,38 @@
         </w:rPr>
         <w:t xml:space="preserve"> clone + “dirección” o URL …haciendo una “/” y dejando un espacio se puede poner nombre a la carpeta descargada </w:t>
       </w:r>
+    </w:p>
+    <w:p>
+      <w:pPr>
+        <w:pStyle w:val="Prrafodelista"/>
+        <w:rPr>
+          <w:sz w:val="28"/>
+          <w:szCs w:val="28"/>
+          <w:lang w:val="es-ES"/>
+        </w:rPr>
+      </w:pPr>
+    </w:p>
+    <w:p>
+      <w:pPr>
+        <w:pStyle w:val="Prrafodelista"/>
+        <w:rPr>
+          <w:b/>
+          <w:sz w:val="28"/>
+          <w:szCs w:val="28"/>
+          <w:lang w:val="es-ES"/>
+        </w:rPr>
+      </w:pPr>
+      <w:r>
+        <w:rPr>
+          <w:b/>
+          <w:sz w:val="28"/>
+          <w:szCs w:val="28"/>
+          <w:lang w:val="es-ES"/>
+        </w:rPr>
+        <w:t>HACIENDO PRUEBA DE LA CARPETA DE ANDRES</w:t>
+      </w:r>
+      <w:bookmarkStart w:id="0" w:name="_GoBack"/>
+      <w:bookmarkEnd w:id="0"/>
     </w:p>
     <w:sectPr>
       <w:pgSz w:w="11906" w:h="16838"/>

</xml_diff>